<commit_message>
Added another document for data store
</commit_message>
<xml_diff>
--- a/documentation/Report.docx
+++ b/documentation/Report.docx
@@ -36,7 +36,29 @@
           <w:szCs w:val="24"/>
           <w:lang w:eastAsia="en-GB"/>
         </w:rPr>
-        <w:t>A future extension to your tool is to keep a log of the publishing that were performed with your internal DSL (exercise 3) by logging a link to the web page and the timestamp in an external databse.</w:t>
+        <w:t xml:space="preserve">A future extension to your tool is to keep a log of the publishing that were performed with your internal DSL (exercise 3) by logging a link to the web page and the timestamp in an external </w:t>
+      </w:r>
+      <w:proofErr w:type="spellStart"/>
+      <w:r>
+        <w:rPr>
+          <w:rFonts w:ascii="Segoe UI" w:eastAsia="Times New Roman" w:hAnsi="Segoe UI" w:cs="Segoe UI"/>
+          <w:color w:val="333333"/>
+          <w:sz w:val="24"/>
+          <w:szCs w:val="24"/>
+          <w:lang w:eastAsia="en-GB"/>
+        </w:rPr>
+        <w:t>databse</w:t>
+      </w:r>
+      <w:proofErr w:type="spellEnd"/>
+      <w:r>
+        <w:rPr>
+          <w:rFonts w:ascii="Segoe UI" w:eastAsia="Times New Roman" w:hAnsi="Segoe UI" w:cs="Segoe UI"/>
+          <w:color w:val="333333"/>
+          <w:sz w:val="24"/>
+          <w:szCs w:val="24"/>
+          <w:lang w:eastAsia="en-GB"/>
+        </w:rPr>
+        <w:t>.</w:t>
       </w:r>
     </w:p>
     <w:p>
@@ -281,7 +303,27 @@
           <w:sz w:val="22"/>
           <w:szCs w:val="22"/>
         </w:rPr>
-        <w:t>8.4.2. Multioperation Transactions</w:t>
+        <w:t xml:space="preserve">8.4.2. </w:t>
+      </w:r>
+      <w:proofErr w:type="spellStart"/>
+      <w:r>
+        <w:rPr>
+          <w:rFonts w:asciiTheme="minorHAnsi" w:hAnsiTheme="minorHAnsi"/>
+          <w:color w:val="000000"/>
+          <w:sz w:val="22"/>
+          <w:szCs w:val="22"/>
+        </w:rPr>
+        <w:t>Multioperation</w:t>
+      </w:r>
+      <w:proofErr w:type="spellEnd"/>
+      <w:r>
+        <w:rPr>
+          <w:rFonts w:asciiTheme="minorHAnsi" w:hAnsiTheme="minorHAnsi"/>
+          <w:color w:val="000000"/>
+          <w:sz w:val="22"/>
+          <w:szCs w:val="22"/>
+        </w:rPr>
+        <w:t xml:space="preserve"> Transactions</w:t>
       </w:r>
     </w:p>
     <w:p>
@@ -351,7 +393,27 @@
           <w:sz w:val="22"/>
           <w:szCs w:val="22"/>
         </w:rPr>
-        <w:t>If you need to search the keys based on something found in the value part of the key-value pairs, then key-value stores are not going to perform well for you. There is no way to inspect the value on the database side, with the exception of some products like Riak Search or indexing engines like Lucene</w:t>
+        <w:t xml:space="preserve">If you need to search the keys based on something found in the value part of the key-value pairs, then key-value stores are not going to perform well for you. There is no way to inspect the value on the database side, with the exception of some products like </w:t>
+      </w:r>
+      <w:proofErr w:type="spellStart"/>
+      <w:r>
+        <w:rPr>
+          <w:rFonts w:asciiTheme="minorHAnsi" w:hAnsiTheme="minorHAnsi"/>
+          <w:color w:val="000000"/>
+          <w:sz w:val="22"/>
+          <w:szCs w:val="22"/>
+        </w:rPr>
+        <w:t>Riak</w:t>
+      </w:r>
+      <w:proofErr w:type="spellEnd"/>
+      <w:r>
+        <w:rPr>
+          <w:rFonts w:asciiTheme="minorHAnsi" w:hAnsiTheme="minorHAnsi"/>
+          <w:color w:val="000000"/>
+          <w:sz w:val="22"/>
+          <w:szCs w:val="22"/>
+        </w:rPr>
+        <w:t xml:space="preserve"> Search or indexing engines like Lucene</w:t>
       </w:r>
       <w:r>
         <w:rPr>
@@ -392,8 +454,19 @@
           <w:sz w:val="22"/>
           <w:szCs w:val="22"/>
         </w:rPr>
-        <w:t>or Solr</w:t>
-      </w:r>
+        <w:t xml:space="preserve">or </w:t>
+      </w:r>
+      <w:proofErr w:type="spellStart"/>
+      <w:r>
+        <w:rPr>
+          <w:rFonts w:asciiTheme="minorHAnsi" w:hAnsiTheme="minorHAnsi"/>
+          <w:color w:val="000000"/>
+          <w:sz w:val="22"/>
+          <w:szCs w:val="22"/>
+        </w:rPr>
+        <w:t>Solr</w:t>
+      </w:r>
+      <w:proofErr w:type="spellEnd"/>
       <w:r>
         <w:rPr>
           <w:rStyle w:val="apple-converted-space"/>
@@ -413,7 +486,29 @@
             <w:sz w:val="22"/>
             <w:szCs w:val="22"/>
           </w:rPr>
-          <w:t>[Solr]</w:t>
+          <w:t>[</w:t>
+        </w:r>
+        <w:proofErr w:type="spellStart"/>
+        <w:r>
+          <w:rPr>
+            <w:rStyle w:val="Hyperlink"/>
+            <w:rFonts w:asciiTheme="minorHAnsi" w:hAnsiTheme="minorHAnsi"/>
+            <w:color w:val="00467F"/>
+            <w:sz w:val="22"/>
+            <w:szCs w:val="22"/>
+          </w:rPr>
+          <w:t>Solr</w:t>
+        </w:r>
+        <w:proofErr w:type="spellEnd"/>
+        <w:r>
+          <w:rPr>
+            <w:rStyle w:val="Hyperlink"/>
+            <w:rFonts w:asciiTheme="minorHAnsi" w:hAnsiTheme="minorHAnsi"/>
+            <w:color w:val="00467F"/>
+            <w:sz w:val="22"/>
+            <w:szCs w:val="22"/>
+          </w:rPr>
+          <w:t>]</w:t>
         </w:r>
       </w:hyperlink>
       <w:r>
@@ -547,7 +642,25 @@
           <w:lang w:eastAsia="en-GB"/>
         </w:rPr>
         <w:lastRenderedPageBreak/>
-        <w:t>events and can act as a central data store for event storage. This is especially true when the type of data being captured by the events keeps changing. Events can be sharded by the name of the application where the event originated or by the type of event such as</w:t>
+        <w:t xml:space="preserve">events and can act as a central data store for event storage. This is especially true when the type of data being captured by the events keeps changing. Events can be </w:t>
+      </w:r>
+      <w:proofErr w:type="spellStart"/>
+      <w:r>
+        <w:rPr>
+          <w:rFonts w:eastAsia="Times New Roman" w:cs="Times New Roman"/>
+          <w:color w:val="000000"/>
+          <w:lang w:eastAsia="en-GB"/>
+        </w:rPr>
+        <w:t>sharded</w:t>
+      </w:r>
+      <w:proofErr w:type="spellEnd"/>
+      <w:r>
+        <w:rPr>
+          <w:rFonts w:eastAsia="Times New Roman" w:cs="Times New Roman"/>
+          <w:color w:val="000000"/>
+          <w:lang w:eastAsia="en-GB"/>
+        </w:rPr>
+        <w:t xml:space="preserve"> by the name of the application where the event originated or by the type of event such as</w:t>
       </w:r>
       <w:r>
         <w:rPr>
@@ -557,6 +670,7 @@
         </w:rPr>
         <w:t> </w:t>
       </w:r>
+      <w:proofErr w:type="spellStart"/>
       <w:r>
         <w:rPr>
           <w:rFonts w:eastAsia="Times New Roman" w:cs="Courier New"/>
@@ -565,6 +679,7 @@
         </w:rPr>
         <w:t>order_processed</w:t>
       </w:r>
+      <w:proofErr w:type="spellEnd"/>
       <w:r>
         <w:rPr>
           <w:rFonts w:eastAsia="Times New Roman" w:cs="Times New Roman"/>
@@ -589,6 +704,7 @@
         </w:rPr>
         <w:t> </w:t>
       </w:r>
+      <w:proofErr w:type="spellStart"/>
       <w:r>
         <w:rPr>
           <w:rFonts w:eastAsia="Times New Roman" w:cs="Courier New"/>
@@ -597,6 +713,7 @@
         </w:rPr>
         <w:t>customer_logged</w:t>
       </w:r>
+      <w:proofErr w:type="spellEnd"/>
       <w:r>
         <w:rPr>
           <w:rFonts w:eastAsia="Times New Roman" w:cs="Times New Roman"/>
@@ -798,8 +915,49 @@
           <w:color w:val="000000"/>
           <w:shd w:val="clear" w:color="auto" w:fill="FFFFFF"/>
         </w:rPr>
-        <w:t>Cassandra is one of the popular column-family databases; there are others, such as HBase, Hypertable, and Amazon DynamoDB</w:t>
-      </w:r>
+        <w:t xml:space="preserve">Cassandra is one of the popular column-family databases; there are others, such as </w:t>
+      </w:r>
+      <w:proofErr w:type="spellStart"/>
+      <w:r>
+        <w:rPr>
+          <w:color w:val="000000"/>
+          <w:shd w:val="clear" w:color="auto" w:fill="FFFFFF"/>
+        </w:rPr>
+        <w:t>HBase</w:t>
+      </w:r>
+      <w:proofErr w:type="spellEnd"/>
+      <w:r>
+        <w:rPr>
+          <w:color w:val="000000"/>
+          <w:shd w:val="clear" w:color="auto" w:fill="FFFFFF"/>
+        </w:rPr>
+        <w:t xml:space="preserve">, </w:t>
+      </w:r>
+      <w:proofErr w:type="spellStart"/>
+      <w:r>
+        <w:rPr>
+          <w:color w:val="000000"/>
+          <w:shd w:val="clear" w:color="auto" w:fill="FFFFFF"/>
+        </w:rPr>
+        <w:t>Hypertable</w:t>
+      </w:r>
+      <w:proofErr w:type="spellEnd"/>
+      <w:r>
+        <w:rPr>
+          <w:color w:val="000000"/>
+          <w:shd w:val="clear" w:color="auto" w:fill="FFFFFF"/>
+        </w:rPr>
+        <w:t xml:space="preserve">, and Amazon </w:t>
+      </w:r>
+      <w:proofErr w:type="spellStart"/>
+      <w:r>
+        <w:rPr>
+          <w:color w:val="000000"/>
+          <w:shd w:val="clear" w:color="auto" w:fill="FFFFFF"/>
+        </w:rPr>
+        <w:t>DynamoDB</w:t>
+      </w:r>
+      <w:proofErr w:type="spellEnd"/>
       <w:r>
         <w:rPr>
           <w:rStyle w:val="apple-converted-space"/>
@@ -816,7 +974,27 @@
             <w:u w:val="none"/>
             <w:shd w:val="clear" w:color="auto" w:fill="FFFFFF"/>
           </w:rPr>
-          <w:t>[Amazon DynamoDB]</w:t>
+          <w:t xml:space="preserve">[Amazon </w:t>
+        </w:r>
+        <w:proofErr w:type="spellStart"/>
+        <w:r>
+          <w:rPr>
+            <w:rStyle w:val="Hyperlink"/>
+            <w:color w:val="00467F"/>
+            <w:u w:val="none"/>
+            <w:shd w:val="clear" w:color="auto" w:fill="FFFFFF"/>
+          </w:rPr>
+          <w:t>DynamoDB</w:t>
+        </w:r>
+        <w:proofErr w:type="spellEnd"/>
+        <w:r>
+          <w:rPr>
+            <w:rStyle w:val="Hyperlink"/>
+            <w:color w:val="00467F"/>
+            <w:u w:val="none"/>
+            <w:shd w:val="clear" w:color="auto" w:fill="FFFFFF"/>
+          </w:rPr>
+          <w:t>]</w:t>
         </w:r>
       </w:hyperlink>
       <w:bookmarkStart w:id="9" w:name="write_operations"/>
@@ -838,6 +1016,12 @@
       </w:pPr>
     </w:p>
     <w:p>
+      <w:pPr>
+        <w:rPr>
+          <w:color w:val="000000"/>
+          <w:shd w:val="clear" w:color="auto" w:fill="FFFFFF"/>
+        </w:rPr>
+      </w:pPr>
       <w:r>
         <w:rPr>
           <w:color w:val="000000"/>
@@ -850,7 +1034,229 @@
           <w:color w:val="000000"/>
           <w:shd w:val="clear" w:color="auto" w:fill="FFFFFF"/>
         </w:rPr>
-        <w:t xml:space="preserve"> why I am using nosql rather than SQL and which nosql I am going to use and which technology of that nosql I am going to use.</w:t>
+        <w:t xml:space="preserve"> why I am using </w:t>
+      </w:r>
+      <w:proofErr w:type="spellStart"/>
+      <w:r>
+        <w:rPr>
+          <w:color w:val="000000"/>
+          <w:shd w:val="clear" w:color="auto" w:fill="FFFFFF"/>
+        </w:rPr>
+        <w:t>nosql</w:t>
+      </w:r>
+      <w:proofErr w:type="spellEnd"/>
+      <w:r>
+        <w:rPr>
+          <w:color w:val="000000"/>
+          <w:shd w:val="clear" w:color="auto" w:fill="FFFFFF"/>
+        </w:rPr>
+        <w:t xml:space="preserve"> rather than SQL and which </w:t>
+      </w:r>
+      <w:proofErr w:type="spellStart"/>
+      <w:r>
+        <w:rPr>
+          <w:color w:val="000000"/>
+          <w:shd w:val="clear" w:color="auto" w:fill="FFFFFF"/>
+        </w:rPr>
+        <w:t>nosql</w:t>
+      </w:r>
+      <w:proofErr w:type="spellEnd"/>
+      <w:r>
+        <w:rPr>
+          <w:color w:val="000000"/>
+          <w:shd w:val="clear" w:color="auto" w:fill="FFFFFF"/>
+        </w:rPr>
+        <w:t xml:space="preserve"> I am going to use and which technology of that </w:t>
+      </w:r>
+      <w:proofErr w:type="spellStart"/>
+      <w:r>
+        <w:rPr>
+          <w:color w:val="000000"/>
+          <w:shd w:val="clear" w:color="auto" w:fill="FFFFFF"/>
+        </w:rPr>
+        <w:t>nosql</w:t>
+      </w:r>
+      <w:proofErr w:type="spellEnd"/>
+      <w:r>
+        <w:rPr>
+          <w:color w:val="000000"/>
+          <w:shd w:val="clear" w:color="auto" w:fill="FFFFFF"/>
+        </w:rPr>
+        <w:t xml:space="preserve"> I am going to use.</w:t>
+      </w:r>
+      <w:r>
+        <w:rPr>
+          <w:color w:val="000000"/>
+          <w:shd w:val="clear" w:color="auto" w:fill="FFFFFF"/>
+        </w:rPr>
+        <w:t xml:space="preserve"> </w:t>
+      </w:r>
+    </w:p>
+    <w:p>
+      <w:pPr>
+        <w:rPr>
+          <w:color w:val="000000"/>
+          <w:shd w:val="clear" w:color="auto" w:fill="FFFFFF"/>
+        </w:rPr>
+      </w:pPr>
+    </w:p>
+    <w:p>
+      <w:pPr>
+        <w:rPr>
+          <w:color w:val="000000"/>
+          <w:shd w:val="clear" w:color="auto" w:fill="FFFFFF"/>
+        </w:rPr>
+      </w:pPr>
+      <w:r>
+        <w:rPr>
+          <w:color w:val="000000"/>
+          <w:shd w:val="clear" w:color="auto" w:fill="FFFFFF"/>
+        </w:rPr>
+        <w:t>My own notes</w:t>
+      </w:r>
+    </w:p>
+    <w:p>
+      <w:pPr>
+        <w:rPr>
+          <w:color w:val="000000"/>
+          <w:shd w:val="clear" w:color="auto" w:fill="FFFFFF"/>
+        </w:rPr>
+      </w:pPr>
+      <w:r>
+        <w:rPr>
+          <w:color w:val="000000"/>
+          <w:shd w:val="clear" w:color="auto" w:fill="FFFFFF"/>
+        </w:rPr>
+        <w:t xml:space="preserve">We are recording log data which needs to have good write performance since we will be constantly writing to the database after every post / articles. That’s where </w:t>
+      </w:r>
+      <w:proofErr w:type="spellStart"/>
+      <w:r>
+        <w:rPr>
+          <w:color w:val="000000"/>
+          <w:shd w:val="clear" w:color="auto" w:fill="FFFFFF"/>
+        </w:rPr>
+        <w:t>nosql</w:t>
+      </w:r>
+      <w:proofErr w:type="spellEnd"/>
+      <w:r>
+        <w:rPr>
+          <w:color w:val="000000"/>
+          <w:shd w:val="clear" w:color="auto" w:fill="FFFFFF"/>
+        </w:rPr>
+        <w:t xml:space="preserve"> is good. We won’t be reading much as far as the initial specs goes. </w:t>
+      </w:r>
+      <w:proofErr w:type="spellStart"/>
+      <w:r>
+        <w:rPr>
+          <w:color w:val="000000"/>
+          <w:shd w:val="clear" w:color="auto" w:fill="FFFFFF"/>
+        </w:rPr>
+        <w:t>Sql</w:t>
+      </w:r>
+      <w:proofErr w:type="spellEnd"/>
+      <w:r>
+        <w:rPr>
+          <w:color w:val="000000"/>
+          <w:shd w:val="clear" w:color="auto" w:fill="FFFFFF"/>
+        </w:rPr>
+        <w:t xml:space="preserve"> </w:t>
+      </w:r>
+      <w:proofErr w:type="spellStart"/>
+      <w:proofErr w:type="gramStart"/>
+      <w:r>
+        <w:rPr>
+          <w:color w:val="000000"/>
+          <w:shd w:val="clear" w:color="auto" w:fill="FFFFFF"/>
+        </w:rPr>
+        <w:t>wont</w:t>
+      </w:r>
+      <w:proofErr w:type="spellEnd"/>
+      <w:proofErr w:type="gramEnd"/>
+      <w:r>
+        <w:rPr>
+          <w:color w:val="000000"/>
+          <w:shd w:val="clear" w:color="auto" w:fill="FFFFFF"/>
+        </w:rPr>
+        <w:t xml:space="preserve"> be able to do this. Constantly writing to disk will does require a lot of disk space since posts are recorded constantly. The cheapest and most </w:t>
+      </w:r>
+      <w:proofErr w:type="spellStart"/>
+      <w:r>
+        <w:rPr>
+          <w:color w:val="000000"/>
+          <w:shd w:val="clear" w:color="auto" w:fill="FFFFFF"/>
+        </w:rPr>
+        <w:t>effient</w:t>
+      </w:r>
+      <w:proofErr w:type="spellEnd"/>
+      <w:r>
+        <w:rPr>
+          <w:color w:val="000000"/>
+          <w:shd w:val="clear" w:color="auto" w:fill="FFFFFF"/>
+        </w:rPr>
+        <w:t xml:space="preserve"> way of expanding disk space with regards to data persistence is to scale it horizontally meaning we will have to increase the amount of clusters storing our log data instead of increase a single server’s hardware which is known as </w:t>
+      </w:r>
+      <w:proofErr w:type="spellStart"/>
+      <w:r>
+        <w:rPr>
+          <w:color w:val="000000"/>
+          <w:shd w:val="clear" w:color="auto" w:fill="FFFFFF"/>
+        </w:rPr>
+        <w:t>verticle</w:t>
+      </w:r>
+      <w:proofErr w:type="spellEnd"/>
+      <w:r>
+        <w:rPr>
+          <w:color w:val="000000"/>
+          <w:shd w:val="clear" w:color="auto" w:fill="FFFFFF"/>
+        </w:rPr>
+        <w:t xml:space="preserve"> scaling. This is more expensive and ultimately performance will still be an issue for various other reasons. That is why we have opted for NOSQL which can be used to scale horizontally. </w:t>
+      </w:r>
+    </w:p>
+    <w:p>
+      <w:pPr>
+        <w:rPr>
+          <w:color w:val="000000"/>
+          <w:shd w:val="clear" w:color="auto" w:fill="FFFFFF"/>
+        </w:rPr>
+      </w:pPr>
+    </w:p>
+    <w:p>
+      <w:r>
+        <w:rPr>
+          <w:color w:val="000000"/>
+          <w:shd w:val="clear" w:color="auto" w:fill="FFFFFF"/>
+        </w:rPr>
+        <w:t>We will use Cassandra since it’s the most widely used Column Family also known as Column Wide database. Cassandra is backed by Apache with regards to development even though it is an open source techn</w:t>
+      </w:r>
+      <w:r>
+        <w:rPr>
+          <w:color w:val="000000"/>
+          <w:shd w:val="clear" w:color="auto" w:fill="FFFFFF"/>
+        </w:rPr>
+        <w:t>ology and people are constantly. There is cloud infrastructure for Cassandra which will help us using continues delivery</w:t>
+      </w:r>
+      <w:r>
+        <w:rPr>
+          <w:color w:val="000000"/>
+          <w:shd w:val="clear" w:color="auto" w:fill="FFFFFF"/>
+        </w:rPr>
+        <w:t xml:space="preserve"> in an </w:t>
+      </w:r>
+      <w:proofErr w:type="gramStart"/>
+      <w:r>
+        <w:rPr>
+          <w:color w:val="000000"/>
+          <w:shd w:val="clear" w:color="auto" w:fill="FFFFFF"/>
+        </w:rPr>
+        <w:t>Agile</w:t>
+      </w:r>
+      <w:proofErr w:type="gramEnd"/>
+      <w:r>
+        <w:rPr>
+          <w:color w:val="000000"/>
+          <w:shd w:val="clear" w:color="auto" w:fill="FFFFFF"/>
+        </w:rPr>
+        <w:t xml:space="preserve"> way. Cassandra</w:t>
       </w:r>
       <w:bookmarkStart w:id="10" w:name="_GoBack"/>
       <w:bookmarkEnd w:id="10"/>

</xml_diff>